<commit_message>
Assingment 3 inputs - incomplete
</commit_message>
<xml_diff>
--- a/DesignDocument.docx
+++ b/DesignDocument.docx
@@ -1,6 +1,6 @@
 
 <file path=word/document.xml><?xml version="1.0" encoding="utf-8"?>
-<w:document xmlns:wpc="http://schemas.microsoft.com/office/word/2010/wordprocessingCanvas" xmlns:cx="http://schemas.microsoft.com/office/drawing/2014/chartex" xmlns:cx1="http://schemas.microsoft.com/office/drawing/2015/9/8/chartex" xmlns:cx2="http://schemas.microsoft.com/office/drawing/2015/10/21/chartex" xmlns:cx3="http://schemas.microsoft.com/office/drawing/2016/5/9/chartex" xmlns:cx4="http://schemas.microsoft.com/office/drawing/2016/5/10/chartex" xmlns:cx5="http://schemas.microsoft.com/office/drawing/2016/5/11/chartex" xmlns:cx6="http://schemas.microsoft.com/office/drawing/2016/5/12/chartex" xmlns:cx7="http://schemas.microsoft.com/office/drawing/2016/5/13/chartex" xmlns:cx8="http://schemas.microsoft.com/office/drawing/2016/5/14/chartex" xmlns:mc="http://schemas.openxmlformats.org/markup-compatibility/2006" xmlns:aink="http://schemas.microsoft.com/office/drawing/2016/ink" xmlns:am3d="http://schemas.microsoft.com/office/drawing/2017/model3d" xmlns:o="urn:schemas-microsoft-com:office:office" xmlns:r="http://schemas.openxmlformats.org/officeDocument/2006/relationships" xmlns:m="http://schemas.openxmlformats.org/officeDocument/2006/math" xmlns:v="urn:schemas-microsoft-com:vml" xmlns:wp14="http://schemas.microsoft.com/office/word/2010/wordprocessingDrawing" xmlns:wp="http://schemas.openxmlformats.org/drawingml/2006/wordprocessingDrawing" xmlns:w10="urn:schemas-microsoft-com:office:word" xmlns:w="http://schemas.openxmlformats.org/wordprocessingml/2006/main" xmlns:w14="http://schemas.microsoft.com/office/word/2010/wordml" xmlns:w15="http://schemas.microsoft.com/office/word/2012/wordml" xmlns:w16cid="http://schemas.microsoft.com/office/word/2016/wordml/cid" xmlns:w16se="http://schemas.microsoft.com/office/word/2015/wordml/symex" xmlns:wpg="http://schemas.microsoft.com/office/word/2010/wordprocessingGroup" xmlns:wpi="http://schemas.microsoft.com/office/word/2010/wordprocessingInk" xmlns:wne="http://schemas.microsoft.com/office/word/2006/wordml" xmlns:wps="http://schemas.microsoft.com/office/word/2010/wordprocessingShape" mc:Ignorable="w14 w15 w16se w16cid wp14">
+<w:document xmlns:wpc="http://schemas.microsoft.com/office/word/2010/wordprocessingCanvas" xmlns:mc="http://schemas.openxmlformats.org/markup-compatibility/2006" xmlns:o="urn:schemas-microsoft-com:office:office" xmlns:r="http://schemas.openxmlformats.org/officeDocument/2006/relationships" xmlns:m="http://schemas.openxmlformats.org/officeDocument/2006/math" xmlns:v="urn:schemas-microsoft-com:vml" xmlns:wp14="http://schemas.microsoft.com/office/word/2010/wordprocessingDrawing" xmlns:wp="http://schemas.openxmlformats.org/drawingml/2006/wordprocessingDrawing" xmlns:w10="urn:schemas-microsoft-com:office:word" xmlns:w="http://schemas.openxmlformats.org/wordprocessingml/2006/main" xmlns:w14="http://schemas.microsoft.com/office/word/2010/wordml" xmlns:w15="http://schemas.microsoft.com/office/word/2012/wordml" xmlns:wpg="http://schemas.microsoft.com/office/word/2010/wordprocessingGroup" xmlns:wpi="http://schemas.microsoft.com/office/word/2010/wordprocessingInk" xmlns:wne="http://schemas.microsoft.com/office/word/2006/wordml" xmlns:wps="http://schemas.microsoft.com/office/word/2010/wordprocessingShape" mc:Ignorable="w14 w15 wp14">
   <w:body>
     <w:p>
       <w:pPr>
@@ -10,8 +10,16 @@
     <w:p>
       <w:pPr>
         <w:jc w:val="center"/>
+        <w:rPr>
+          <w:sz w:val="36"/>
+          <w:szCs w:val="36"/>
+        </w:rPr>
       </w:pPr>
       <w:r>
+        <w:rPr>
+          <w:sz w:val="36"/>
+          <w:szCs w:val="36"/>
+        </w:rPr>
         <w:t>Design Document – Quality Assurance – CISC 327</w:t>
       </w:r>
     </w:p>
@@ -19,18 +27,41 @@
       <w:pPr>
         <w:jc w:val="center"/>
       </w:pPr>
-      <w:bookmarkStart w:id="0" w:name="_GoBack"/>
-      <w:bookmarkEnd w:id="0"/>
     </w:p>
     <w:p>
-      <w:r>
+      <w:pPr>
+        <w:rPr>
+          <w:sz w:val="28"/>
+          <w:szCs w:val="28"/>
+        </w:rPr>
+      </w:pPr>
+      <w:r>
+        <w:rPr>
+          <w:sz w:val="28"/>
+          <w:szCs w:val="28"/>
+        </w:rPr>
         <w:t xml:space="preserve">For the project we used a </w:t>
       </w:r>
       <w:r>
+        <w:rPr>
+          <w:sz w:val="28"/>
+          <w:szCs w:val="28"/>
+        </w:rPr>
         <w:t>3-layer</w:t>
       </w:r>
       <w:r>
-        <w:t xml:space="preserve"> architecture which are:</w:t>
+        <w:rPr>
+          <w:sz w:val="28"/>
+          <w:szCs w:val="28"/>
+        </w:rPr>
+        <w:t xml:space="preserve"> architecture in the form of</w:t>
+      </w:r>
+      <w:r>
+        <w:rPr>
+          <w:sz w:val="28"/>
+          <w:szCs w:val="28"/>
+        </w:rPr>
+        <w:t>:</w:t>
       </w:r>
     </w:p>
     <w:p>
@@ -40,9 +71,71 @@
           <w:ilvl w:val="0"/>
           <w:numId w:val="1"/>
         </w:numPr>
+        <w:ind w:left="714" w:hanging="357"/>
+        <w:contextualSpacing w:val="0"/>
+        <w:rPr>
+          <w:sz w:val="28"/>
+          <w:szCs w:val="28"/>
+        </w:rPr>
       </w:pPr>
       <w:r>
-        <w:t>Presentation Layer – PL –</w:t>
+        <w:rPr>
+          <w:b/>
+          <w:sz w:val="28"/>
+          <w:szCs w:val="28"/>
+        </w:rPr>
+        <w:t>Presentation Layer (</w:t>
+      </w:r>
+      <w:r>
+        <w:rPr>
+          <w:b/>
+          <w:sz w:val="28"/>
+          <w:szCs w:val="28"/>
+        </w:rPr>
+        <w:t>PL</w:t>
+      </w:r>
+      <w:r>
+        <w:rPr>
+          <w:b/>
+          <w:sz w:val="28"/>
+          <w:szCs w:val="28"/>
+        </w:rPr>
+        <w:t>)</w:t>
+      </w:r>
+      <w:r>
+        <w:rPr>
+          <w:sz w:val="28"/>
+          <w:szCs w:val="28"/>
+        </w:rPr>
+        <w:t xml:space="preserve"> –</w:t>
+      </w:r>
+      <w:r>
+        <w:rPr>
+          <w:sz w:val="28"/>
+          <w:szCs w:val="28"/>
+        </w:rPr>
+        <w:t xml:space="preserve"> </w:t>
+      </w:r>
+      <w:r>
+        <w:rPr>
+          <w:sz w:val="28"/>
+          <w:szCs w:val="28"/>
+        </w:rPr>
+        <w:t>T</w:t>
+      </w:r>
+      <w:r>
+        <w:rPr>
+          <w:sz w:val="28"/>
+          <w:szCs w:val="28"/>
+        </w:rPr>
+        <w:t xml:space="preserve">his consists of </w:t>
+      </w:r>
+      <w:r>
+        <w:rPr>
+          <w:sz w:val="28"/>
+          <w:szCs w:val="28"/>
+        </w:rPr>
+        <w:t xml:space="preserve">classes that handle the transactions the user wishes to perform. This includes the use of a Linked List data structure to keep track of the actions performed, in order to write them to the Transaction Summary File later. Additionally, the console interface is set up with the ATM.java class. </w:t>
       </w:r>
     </w:p>
     <w:p>
@@ -52,9 +145,89 @@
           <w:ilvl w:val="0"/>
           <w:numId w:val="1"/>
         </w:numPr>
+        <w:ind w:left="714" w:hanging="357"/>
+        <w:contextualSpacing w:val="0"/>
+        <w:rPr>
+          <w:sz w:val="28"/>
+          <w:szCs w:val="28"/>
+        </w:rPr>
       </w:pPr>
       <w:r>
-        <w:t xml:space="preserve">Business Layer – BL – </w:t>
+        <w:rPr>
+          <w:b/>
+          <w:sz w:val="28"/>
+          <w:szCs w:val="28"/>
+        </w:rPr>
+        <w:t>Business Layer (</w:t>
+      </w:r>
+      <w:r>
+        <w:rPr>
+          <w:b/>
+          <w:sz w:val="28"/>
+          <w:szCs w:val="28"/>
+        </w:rPr>
+        <w:t>BL</w:t>
+      </w:r>
+      <w:r>
+        <w:rPr>
+          <w:b/>
+          <w:sz w:val="28"/>
+          <w:szCs w:val="28"/>
+        </w:rPr>
+        <w:t>)</w:t>
+      </w:r>
+      <w:r>
+        <w:rPr>
+          <w:sz w:val="28"/>
+          <w:szCs w:val="28"/>
+        </w:rPr>
+        <w:t xml:space="preserve"> – </w:t>
+      </w:r>
+      <w:r>
+        <w:rPr>
+          <w:sz w:val="28"/>
+          <w:szCs w:val="28"/>
+        </w:rPr>
+        <w:t>T</w:t>
+      </w:r>
+      <w:r>
+        <w:rPr>
+          <w:sz w:val="28"/>
+          <w:szCs w:val="28"/>
+        </w:rPr>
+        <w:t xml:space="preserve">he classes of the business layer initialize the system, taking in the Valid Accounts List file, and preparing the Transaction Summary file to be written. The names of these files are received through user input, taken by the </w:t>
+      </w:r>
+      <w:proofErr w:type="spellStart"/>
+      <w:r>
+        <w:rPr>
+          <w:sz w:val="28"/>
+          <w:szCs w:val="28"/>
+        </w:rPr>
+        <w:t>QbasicStartup</w:t>
+      </w:r>
+      <w:proofErr w:type="spellEnd"/>
+      <w:r>
+        <w:rPr>
+          <w:sz w:val="28"/>
+          <w:szCs w:val="28"/>
+        </w:rPr>
+        <w:t xml:space="preserve"> class. They are then used to create a </w:t>
+      </w:r>
+      <w:proofErr w:type="spellStart"/>
+      <w:r>
+        <w:rPr>
+          <w:sz w:val="28"/>
+          <w:szCs w:val="28"/>
+        </w:rPr>
+        <w:t>qbasic</w:t>
+      </w:r>
+      <w:proofErr w:type="spellEnd"/>
+      <w:r>
+        <w:rPr>
+          <w:sz w:val="28"/>
+          <w:szCs w:val="28"/>
+        </w:rPr>
+        <w:t xml:space="preserve"> object. </w:t>
       </w:r>
     </w:p>
     <w:p>
@@ -64,15 +237,1010 @@
           <w:ilvl w:val="0"/>
           <w:numId w:val="1"/>
         </w:numPr>
+        <w:ind w:left="714" w:hanging="357"/>
+        <w:contextualSpacing w:val="0"/>
+        <w:rPr>
+          <w:sz w:val="28"/>
+          <w:szCs w:val="28"/>
+        </w:rPr>
       </w:pPr>
       <w:r>
-        <w:t>Data Access Layer – DAL – right now holds the class Data which manages the access to the Transaction Summary File</w:t>
+        <w:rPr>
+          <w:b/>
+          <w:sz w:val="28"/>
+          <w:szCs w:val="28"/>
+        </w:rPr>
+        <w:t>Data Access Layer (</w:t>
+      </w:r>
+      <w:r>
+        <w:rPr>
+          <w:b/>
+          <w:sz w:val="28"/>
+          <w:szCs w:val="28"/>
+        </w:rPr>
+        <w:t>DAL</w:t>
+      </w:r>
+      <w:r>
+        <w:rPr>
+          <w:b/>
+          <w:sz w:val="28"/>
+          <w:szCs w:val="28"/>
+        </w:rPr>
+        <w:t>)</w:t>
+      </w:r>
+      <w:r>
+        <w:rPr>
+          <w:sz w:val="28"/>
+          <w:szCs w:val="28"/>
+        </w:rPr>
+        <w:t xml:space="preserve"> – </w:t>
+      </w:r>
+      <w:r>
+        <w:rPr>
+          <w:sz w:val="28"/>
+          <w:szCs w:val="28"/>
+        </w:rPr>
+        <w:t xml:space="preserve">This layer currently holds the </w:t>
+      </w:r>
+      <w:r>
+        <w:rPr>
+          <w:sz w:val="28"/>
+          <w:szCs w:val="28"/>
+        </w:rPr>
+        <w:t xml:space="preserve">Data </w:t>
+      </w:r>
+      <w:r>
+        <w:rPr>
+          <w:sz w:val="28"/>
+          <w:szCs w:val="28"/>
+        </w:rPr>
+        <w:t xml:space="preserve">class, </w:t>
+      </w:r>
+      <w:r>
+        <w:rPr>
+          <w:sz w:val="28"/>
+          <w:szCs w:val="28"/>
+        </w:rPr>
+        <w:t>which manages the access to the Transaction Summary File</w:t>
       </w:r>
     </w:p>
     <w:p>
-      <w:r>
-        <w:t>In addition, we have a shared classes package which holds the shared structure needed by all the layers, right now holds a class called Transaction which is responsible for a single transaction.</w:t>
-      </w:r>
+      <w:pPr>
+        <w:rPr>
+          <w:sz w:val="28"/>
+          <w:szCs w:val="28"/>
+        </w:rPr>
+      </w:pPr>
+      <w:r>
+        <w:rPr>
+          <w:sz w:val="28"/>
+          <w:szCs w:val="28"/>
+        </w:rPr>
+        <w:t xml:space="preserve">In addition, we have a shared </w:t>
+      </w:r>
+      <w:proofErr w:type="gramStart"/>
+      <w:r>
+        <w:rPr>
+          <w:sz w:val="28"/>
+          <w:szCs w:val="28"/>
+        </w:rPr>
+        <w:t>classes</w:t>
+      </w:r>
+      <w:proofErr w:type="gramEnd"/>
+      <w:r>
+        <w:rPr>
+          <w:sz w:val="28"/>
+          <w:szCs w:val="28"/>
+        </w:rPr>
+        <w:t xml:space="preserve"> package which holds the shared stru</w:t>
+      </w:r>
+      <w:r>
+        <w:rPr>
+          <w:sz w:val="28"/>
+          <w:szCs w:val="28"/>
+        </w:rPr>
+        <w:t>cture needed by all the layers. This currently ho</w:t>
+      </w:r>
+      <w:r>
+        <w:rPr>
+          <w:sz w:val="28"/>
+          <w:szCs w:val="28"/>
+        </w:rPr>
+        <w:t>lds a class called Transaction which is responsible for a single transaction.</w:t>
+      </w:r>
+    </w:p>
+    <w:p>
+      <w:pPr>
+        <w:rPr>
+          <w:sz w:val="28"/>
+          <w:szCs w:val="28"/>
+        </w:rPr>
+      </w:pPr>
+      <w:r>
+        <w:rPr>
+          <w:noProof/>
+          <w:sz w:val="28"/>
+          <w:szCs w:val="28"/>
+          <w:lang w:val="en-CA" w:eastAsia="en-CA" w:bidi="ar-SA"/>
+        </w:rPr>
+        <mc:AlternateContent>
+          <mc:Choice Requires="wps">
+            <w:drawing>
+              <wp:anchor distT="0" distB="0" distL="114300" distR="114300" simplePos="0" relativeHeight="251673600" behindDoc="0" locked="0" layoutInCell="1" allowOverlap="1" wp14:anchorId="43FBD738" wp14:editId="2F7C5FC7">
+                <wp:simplePos x="0" y="0"/>
+                <wp:positionH relativeFrom="column">
+                  <wp:posOffset>2352674</wp:posOffset>
+                </wp:positionH>
+                <wp:positionV relativeFrom="paragraph">
+                  <wp:posOffset>1667510</wp:posOffset>
+                </wp:positionV>
+                <wp:extent cx="723900" cy="459105"/>
+                <wp:effectExtent l="0" t="0" r="19050" b="36195"/>
+                <wp:wrapNone/>
+                <wp:docPr id="9" name="Straight Connector 9"/>
+                <wp:cNvGraphicFramePr/>
+                <a:graphic xmlns:a="http://schemas.openxmlformats.org/drawingml/2006/main">
+                  <a:graphicData uri="http://schemas.microsoft.com/office/word/2010/wordprocessingShape">
+                    <wps:wsp>
+                      <wps:cNvCnPr/>
+                      <wps:spPr>
+                        <a:xfrm flipH="1">
+                          <a:off x="0" y="0"/>
+                          <a:ext cx="723900" cy="459105"/>
+                        </a:xfrm>
+                        <a:prstGeom prst="line">
+                          <a:avLst/>
+                        </a:prstGeom>
+                        <a:noFill/>
+                        <a:ln w="6350" cap="flat" cmpd="sng" algn="ctr">
+                          <a:solidFill>
+                            <a:sysClr val="windowText" lastClr="000000"/>
+                          </a:solidFill>
+                          <a:prstDash val="solid"/>
+                          <a:miter lim="800000"/>
+                        </a:ln>
+                        <a:effectLst/>
+                      </wps:spPr>
+                      <wps:bodyPr/>
+                    </wps:wsp>
+                  </a:graphicData>
+                </a:graphic>
+                <wp14:sizeRelH relativeFrom="margin">
+                  <wp14:pctWidth>0</wp14:pctWidth>
+                </wp14:sizeRelH>
+                <wp14:sizeRelV relativeFrom="margin">
+                  <wp14:pctHeight>0</wp14:pctHeight>
+                </wp14:sizeRelV>
+              </wp:anchor>
+            </w:drawing>
+          </mc:Choice>
+          <mc:Fallback>
+            <w:pict>
+              <v:line w14:anchorId="60DE7416" id="Straight Connector 9" o:spid="_x0000_s1026" style="position:absolute;flip:x;z-index:251673600;visibility:visible;mso-wrap-style:square;mso-width-percent:0;mso-height-percent:0;mso-wrap-distance-left:9pt;mso-wrap-distance-top:0;mso-wrap-distance-right:9pt;mso-wrap-distance-bottom:0;mso-position-horizontal:absolute;mso-position-horizontal-relative:text;mso-position-vertical:absolute;mso-position-vertical-relative:text;mso-width-percent:0;mso-height-percent:0;mso-width-relative:margin;mso-height-relative:margin" from="185.25pt,131.3pt" to="242.25pt,167.45pt" o:gfxdata="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" strokecolor="windowText" strokeweight=".5pt">
+                <v:stroke joinstyle="miter"/>
+              </v:line>
+            </w:pict>
+          </mc:Fallback>
+        </mc:AlternateContent>
+      </w:r>
+      <w:r>
+        <w:rPr>
+          <w:noProof/>
+          <w:sz w:val="28"/>
+          <w:szCs w:val="28"/>
+          <w:lang w:val="en-CA" w:eastAsia="en-CA" w:bidi="ar-SA"/>
+        </w:rPr>
+        <mc:AlternateContent>
+          <mc:Choice Requires="wps">
+            <w:drawing>
+              <wp:anchor distT="0" distB="0" distL="114300" distR="114300" simplePos="0" relativeHeight="251671552" behindDoc="0" locked="0" layoutInCell="1" allowOverlap="1" wp14:anchorId="43FBD738" wp14:editId="2F7C5FC7">
+                <wp:simplePos x="0" y="0"/>
+                <wp:positionH relativeFrom="column">
+                  <wp:posOffset>2352675</wp:posOffset>
+                </wp:positionH>
+                <wp:positionV relativeFrom="paragraph">
+                  <wp:posOffset>1431290</wp:posOffset>
+                </wp:positionV>
+                <wp:extent cx="714375" cy="0"/>
+                <wp:effectExtent l="0" t="0" r="28575" b="19050"/>
+                <wp:wrapNone/>
+                <wp:docPr id="8" name="Straight Connector 8"/>
+                <wp:cNvGraphicFramePr/>
+                <a:graphic xmlns:a="http://schemas.openxmlformats.org/drawingml/2006/main">
+                  <a:graphicData uri="http://schemas.microsoft.com/office/word/2010/wordprocessingShape">
+                    <wps:wsp>
+                      <wps:cNvCnPr/>
+                      <wps:spPr>
+                        <a:xfrm>
+                          <a:off x="0" y="0"/>
+                          <a:ext cx="714375" cy="0"/>
+                        </a:xfrm>
+                        <a:prstGeom prst="line">
+                          <a:avLst/>
+                        </a:prstGeom>
+                        <a:noFill/>
+                        <a:ln w="6350" cap="flat" cmpd="sng" algn="ctr">
+                          <a:solidFill>
+                            <a:sysClr val="windowText" lastClr="000000"/>
+                          </a:solidFill>
+                          <a:prstDash val="solid"/>
+                          <a:miter lim="800000"/>
+                        </a:ln>
+                        <a:effectLst/>
+                      </wps:spPr>
+                      <wps:bodyPr/>
+                    </wps:wsp>
+                  </a:graphicData>
+                </a:graphic>
+                <wp14:sizeRelH relativeFrom="margin">
+                  <wp14:pctWidth>0</wp14:pctWidth>
+                </wp14:sizeRelH>
+                <wp14:sizeRelV relativeFrom="margin">
+                  <wp14:pctHeight>0</wp14:pctHeight>
+                </wp14:sizeRelV>
+              </wp:anchor>
+            </w:drawing>
+          </mc:Choice>
+          <mc:Fallback>
+            <w:pict>
+              <v:line w14:anchorId="70C34B77" id="Straight Connector 8" o:spid="_x0000_s1026" style="position:absolute;z-index:251671552;visibility:visible;mso-wrap-style:square;mso-width-percent:0;mso-height-percent:0;mso-wrap-distance-left:9pt;mso-wrap-distance-top:0;mso-wrap-distance-right:9pt;mso-wrap-distance-bottom:0;mso-position-horizontal:absolute;mso-position-horizontal-relative:text;mso-position-vertical:absolute;mso-position-vertical-relative:text;mso-width-percent:0;mso-height-percent:0;mso-width-relative:margin;mso-height-relative:margin" from="185.25pt,112.7pt" to="241.5pt,112.7pt" o:gfxdata="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" strokecolor="windowText" strokeweight=".5pt">
+                <v:stroke joinstyle="miter"/>
+              </v:line>
+            </w:pict>
+          </mc:Fallback>
+        </mc:AlternateContent>
+      </w:r>
+      <w:r>
+        <w:rPr>
+          <w:noProof/>
+          <w:sz w:val="28"/>
+          <w:szCs w:val="28"/>
+          <w:lang w:val="en-CA" w:eastAsia="en-CA" w:bidi="ar-SA"/>
+        </w:rPr>
+        <mc:AlternateContent>
+          <mc:Choice Requires="wps">
+            <w:drawing>
+              <wp:anchor distT="0" distB="0" distL="114300" distR="114300" simplePos="0" relativeHeight="251669504" behindDoc="0" locked="0" layoutInCell="1" allowOverlap="1" wp14:anchorId="43FBD738" wp14:editId="2F7C5FC7">
+                <wp:simplePos x="0" y="0"/>
+                <wp:positionH relativeFrom="column">
+                  <wp:posOffset>2354580</wp:posOffset>
+                </wp:positionH>
+                <wp:positionV relativeFrom="paragraph">
+                  <wp:posOffset>707390</wp:posOffset>
+                </wp:positionV>
+                <wp:extent cx="760095" cy="523875"/>
+                <wp:effectExtent l="0" t="0" r="20955" b="28575"/>
+                <wp:wrapNone/>
+                <wp:docPr id="7" name="Straight Connector 7"/>
+                <wp:cNvGraphicFramePr/>
+                <a:graphic xmlns:a="http://schemas.openxmlformats.org/drawingml/2006/main">
+                  <a:graphicData uri="http://schemas.microsoft.com/office/word/2010/wordprocessingShape">
+                    <wps:wsp>
+                      <wps:cNvCnPr/>
+                      <wps:spPr>
+                        <a:xfrm>
+                          <a:off x="0" y="0"/>
+                          <a:ext cx="760095" cy="523875"/>
+                        </a:xfrm>
+                        <a:prstGeom prst="line">
+                          <a:avLst/>
+                        </a:prstGeom>
+                        <a:noFill/>
+                        <a:ln w="6350" cap="flat" cmpd="sng" algn="ctr">
+                          <a:solidFill>
+                            <a:sysClr val="windowText" lastClr="000000"/>
+                          </a:solidFill>
+                          <a:prstDash val="solid"/>
+                          <a:miter lim="800000"/>
+                        </a:ln>
+                        <a:effectLst/>
+                      </wps:spPr>
+                      <wps:bodyPr/>
+                    </wps:wsp>
+                  </a:graphicData>
+                </a:graphic>
+                <wp14:sizeRelH relativeFrom="margin">
+                  <wp14:pctWidth>0</wp14:pctWidth>
+                </wp14:sizeRelH>
+                <wp14:sizeRelV relativeFrom="margin">
+                  <wp14:pctHeight>0</wp14:pctHeight>
+                </wp14:sizeRelV>
+              </wp:anchor>
+            </w:drawing>
+          </mc:Choice>
+          <mc:Fallback>
+            <w:pict>
+              <v:line w14:anchorId="67A13693" id="Straight Connector 7" o:spid="_x0000_s1026" style="position:absolute;z-index:251669504;visibility:visible;mso-wrap-style:square;mso-width-percent:0;mso-height-percent:0;mso-wrap-distance-left:9pt;mso-wrap-distance-top:0;mso-wrap-distance-right:9pt;mso-wrap-distance-bottom:0;mso-position-horizontal:absolute;mso-position-horizontal-relative:text;mso-position-vertical:absolute;mso-position-vertical-relative:text;mso-width-percent:0;mso-height-percent:0;mso-width-relative:margin;mso-height-relative:margin" from="185.4pt,55.7pt" to="245.25pt,96.95pt" o:gfxdata="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" strokecolor="windowText" strokeweight=".5pt">
+                <v:stroke joinstyle="miter"/>
+              </v:line>
+            </w:pict>
+          </mc:Fallback>
+        </mc:AlternateContent>
+      </w:r>
+      <w:r>
+        <w:rPr>
+          <w:noProof/>
+          <w:sz w:val="28"/>
+          <w:szCs w:val="28"/>
+          <w:lang w:val="en-CA" w:eastAsia="en-CA" w:bidi="ar-SA"/>
+        </w:rPr>
+        <mc:AlternateContent>
+          <mc:Choice Requires="wps">
+            <w:drawing>
+              <wp:anchor distT="0" distB="0" distL="114300" distR="114300" simplePos="0" relativeHeight="251667456" behindDoc="0" locked="0" layoutInCell="1" allowOverlap="1">
+                <wp:simplePos x="0" y="0"/>
+                <wp:positionH relativeFrom="column">
+                  <wp:posOffset>1143000</wp:posOffset>
+                </wp:positionH>
+                <wp:positionV relativeFrom="paragraph">
+                  <wp:posOffset>1707514</wp:posOffset>
+                </wp:positionV>
+                <wp:extent cx="9525" cy="409575"/>
+                <wp:effectExtent l="0" t="0" r="28575" b="28575"/>
+                <wp:wrapNone/>
+                <wp:docPr id="6" name="Straight Connector 6"/>
+                <wp:cNvGraphicFramePr/>
+                <a:graphic xmlns:a="http://schemas.openxmlformats.org/drawingml/2006/main">
+                  <a:graphicData uri="http://schemas.microsoft.com/office/word/2010/wordprocessingShape">
+                    <wps:wsp>
+                      <wps:cNvCnPr/>
+                      <wps:spPr>
+                        <a:xfrm flipH="1">
+                          <a:off x="0" y="0"/>
+                          <a:ext cx="9525" cy="409575"/>
+                        </a:xfrm>
+                        <a:prstGeom prst="line">
+                          <a:avLst/>
+                        </a:prstGeom>
+                      </wps:spPr>
+                      <wps:style>
+                        <a:lnRef idx="1">
+                          <a:schemeClr val="dk1"/>
+                        </a:lnRef>
+                        <a:fillRef idx="0">
+                          <a:schemeClr val="dk1"/>
+                        </a:fillRef>
+                        <a:effectRef idx="0">
+                          <a:schemeClr val="dk1"/>
+                        </a:effectRef>
+                        <a:fontRef idx="minor">
+                          <a:schemeClr val="tx1"/>
+                        </a:fontRef>
+                      </wps:style>
+                      <wps:bodyPr/>
+                    </wps:wsp>
+                  </a:graphicData>
+                </a:graphic>
+                <wp14:sizeRelH relativeFrom="margin">
+                  <wp14:pctWidth>0</wp14:pctWidth>
+                </wp14:sizeRelH>
+                <wp14:sizeRelV relativeFrom="margin">
+                  <wp14:pctHeight>0</wp14:pctHeight>
+                </wp14:sizeRelV>
+              </wp:anchor>
+            </w:drawing>
+          </mc:Choice>
+          <mc:Fallback>
+            <w:pict>
+              <v:line w14:anchorId="225697FA" id="Straight Connector 6" o:spid="_x0000_s1026" style="position:absolute;flip:x;z-index:251667456;visibility:visible;mso-wrap-style:square;mso-width-percent:0;mso-height-percent:0;mso-wrap-distance-left:9pt;mso-wrap-distance-top:0;mso-wrap-distance-right:9pt;mso-wrap-distance-bottom:0;mso-position-horizontal:absolute;mso-position-horizontal-relative:text;mso-position-vertical:absolute;mso-position-vertical-relative:text;mso-width-percent:0;mso-height-percent:0;mso-width-relative:margin;mso-height-relative:margin" from="90pt,134.45pt" to="90.75pt,166.7pt" o:gfxdata="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" strokecolor="black [3200]" strokeweight=".5pt">
+                <v:stroke joinstyle="miter"/>
+              </v:line>
+            </w:pict>
+          </mc:Fallback>
+        </mc:AlternateContent>
+      </w:r>
+      <w:r>
+        <w:rPr>
+          <w:noProof/>
+          <w:sz w:val="28"/>
+          <w:szCs w:val="28"/>
+          <w:lang w:val="en-CA" w:eastAsia="en-CA" w:bidi="ar-SA"/>
+        </w:rPr>
+        <mc:AlternateContent>
+          <mc:Choice Requires="wps">
+            <w:drawing>
+              <wp:anchor distT="0" distB="0" distL="114300" distR="114300" simplePos="0" relativeHeight="251666432" behindDoc="0" locked="0" layoutInCell="1" allowOverlap="1">
+                <wp:simplePos x="0" y="0"/>
+                <wp:positionH relativeFrom="column">
+                  <wp:posOffset>1143000</wp:posOffset>
+                </wp:positionH>
+                <wp:positionV relativeFrom="paragraph">
+                  <wp:posOffset>964565</wp:posOffset>
+                </wp:positionV>
+                <wp:extent cx="0" cy="285750"/>
+                <wp:effectExtent l="0" t="0" r="19050" b="19050"/>
+                <wp:wrapNone/>
+                <wp:docPr id="5" name="Straight Connector 5"/>
+                <wp:cNvGraphicFramePr/>
+                <a:graphic xmlns:a="http://schemas.openxmlformats.org/drawingml/2006/main">
+                  <a:graphicData uri="http://schemas.microsoft.com/office/word/2010/wordprocessingShape">
+                    <wps:wsp>
+                      <wps:cNvCnPr/>
+                      <wps:spPr>
+                        <a:xfrm>
+                          <a:off x="0" y="0"/>
+                          <a:ext cx="0" cy="285750"/>
+                        </a:xfrm>
+                        <a:prstGeom prst="line">
+                          <a:avLst/>
+                        </a:prstGeom>
+                      </wps:spPr>
+                      <wps:style>
+                        <a:lnRef idx="1">
+                          <a:schemeClr val="dk1"/>
+                        </a:lnRef>
+                        <a:fillRef idx="0">
+                          <a:schemeClr val="dk1"/>
+                        </a:fillRef>
+                        <a:effectRef idx="0">
+                          <a:schemeClr val="dk1"/>
+                        </a:effectRef>
+                        <a:fontRef idx="minor">
+                          <a:schemeClr val="tx1"/>
+                        </a:fontRef>
+                      </wps:style>
+                      <wps:bodyPr/>
+                    </wps:wsp>
+                  </a:graphicData>
+                </a:graphic>
+              </wp:anchor>
+            </w:drawing>
+          </mc:Choice>
+          <mc:Fallback>
+            <w:pict>
+              <v:line w14:anchorId="267237C6" id="Straight Connector 5" o:spid="_x0000_s1026" style="position:absolute;z-index:251666432;visibility:visible;mso-wrap-style:square;mso-wrap-distance-left:9pt;mso-wrap-distance-top:0;mso-wrap-distance-right:9pt;mso-wrap-distance-bottom:0;mso-position-horizontal:absolute;mso-position-horizontal-relative:text;mso-position-vertical:absolute;mso-position-vertical-relative:text" from="90pt,75.95pt" to="90pt,98.45pt" o:gfxdata="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" strokecolor="black [3200]" strokeweight=".5pt">
+                <v:stroke joinstyle="miter"/>
+              </v:line>
+            </w:pict>
+          </mc:Fallback>
+        </mc:AlternateContent>
+      </w:r>
+      <w:r>
+        <w:rPr>
+          <w:noProof/>
+          <w:sz w:val="28"/>
+          <w:szCs w:val="28"/>
+          <w:lang w:val="en-CA" w:eastAsia="en-CA"/>
+        </w:rPr>
+        <mc:AlternateContent>
+          <mc:Choice Requires="wps">
+            <w:drawing>
+              <wp:anchor distT="45720" distB="45720" distL="114300" distR="114300" simplePos="0" relativeHeight="251665408" behindDoc="0" locked="0" layoutInCell="1" allowOverlap="1" wp14:anchorId="6D6DCDAA" wp14:editId="2877F7AF">
+                <wp:simplePos x="0" y="0"/>
+                <wp:positionH relativeFrom="margin">
+                  <wp:posOffset>3076575</wp:posOffset>
+                </wp:positionH>
+                <wp:positionV relativeFrom="paragraph">
+                  <wp:posOffset>1235710</wp:posOffset>
+                </wp:positionV>
+                <wp:extent cx="2360930" cy="1404620"/>
+                <wp:effectExtent l="0" t="0" r="22860" b="20955"/>
+                <wp:wrapSquare wrapText="bothSides"/>
+                <wp:docPr id="3" name="Text Box 2"/>
+                <wp:cNvGraphicFramePr>
+                  <a:graphicFrameLocks xmlns:a="http://schemas.openxmlformats.org/drawingml/2006/main"/>
+                </wp:cNvGraphicFramePr>
+                <a:graphic xmlns:a="http://schemas.openxmlformats.org/drawingml/2006/main">
+                  <a:graphicData uri="http://schemas.microsoft.com/office/word/2010/wordprocessingShape">
+                    <wps:wsp>
+                      <wps:cNvSpPr txBox="1">
+                        <a:spLocks noChangeArrowheads="1"/>
+                      </wps:cNvSpPr>
+                      <wps:spPr bwMode="auto">
+                        <a:xfrm>
+                          <a:off x="0" y="0"/>
+                          <a:ext cx="2360930" cy="1404620"/>
+                        </a:xfrm>
+                        <a:prstGeom prst="rect">
+                          <a:avLst/>
+                        </a:prstGeom>
+                        <a:solidFill>
+                          <a:srgbClr val="FFFFFF"/>
+                        </a:solidFill>
+                        <a:ln w="9525">
+                          <a:solidFill>
+                            <a:srgbClr val="000000"/>
+                          </a:solidFill>
+                          <a:miter lim="800000"/>
+                          <a:headEnd/>
+                          <a:tailEnd/>
+                        </a:ln>
+                      </wps:spPr>
+                      <wps:txbx>
+                        <w:txbxContent>
+                          <w:p>
+                            <w:pPr>
+                              <w:jc w:val="center"/>
+                              <w:rPr>
+                                <w:sz w:val="28"/>
+                                <w:szCs w:val="28"/>
+                                <w:lang w:val="en-CA"/>
+                              </w:rPr>
+                            </w:pPr>
+                            <w:r>
+                              <w:rPr>
+                                <w:sz w:val="28"/>
+                                <w:szCs w:val="28"/>
+                                <w:lang w:val="en-CA"/>
+                              </w:rPr>
+                              <w:t>Shared Classes Package</w:t>
+                            </w:r>
+                          </w:p>
+                        </w:txbxContent>
+                      </wps:txbx>
+                      <wps:bodyPr rot="0" vert="horz" wrap="square" lIns="91440" tIns="45720" rIns="91440" bIns="45720" anchor="t" anchorCtr="0">
+                        <a:spAutoFit/>
+                      </wps:bodyPr>
+                    </wps:wsp>
+                  </a:graphicData>
+                </a:graphic>
+                <wp14:sizeRelH relativeFrom="margin">
+                  <wp14:pctWidth>40000</wp14:pctWidth>
+                </wp14:sizeRelH>
+                <wp14:sizeRelV relativeFrom="margin">
+                  <wp14:pctHeight>20000</wp14:pctHeight>
+                </wp14:sizeRelV>
+              </wp:anchor>
+            </w:drawing>
+          </mc:Choice>
+          <mc:Fallback>
+            <w:pict>
+              <v:shapetype w14:anchorId="6D6DCDAA" id="_x0000_t202" coordsize="21600,21600" o:spt="202" path="m,l,21600r21600,l21600,xe">
+                <v:stroke joinstyle="miter"/>
+                <v:path gradientshapeok="t" o:connecttype="rect"/>
+              </v:shapetype>
+              <v:shape id="Text Box 2" o:spid="_x0000_s1026" type="#_x0000_t202" style="position:absolute;margin-left:242.25pt;margin-top:97.3pt;width:185.9pt;height:110.6pt;z-index:251665408;visibility:visible;mso-wrap-style:square;mso-width-percent:400;mso-height-percent:200;mso-wrap-distance-left:9pt;mso-wrap-distance-top:3.6pt;mso-wrap-distance-right:9pt;mso-wrap-distance-bottom:3.6pt;mso-position-horizontal:absolute;mso-position-horizontal-relative:margin;mso-position-vertical:absolute;mso-position-vertical-relative:text;mso-width-percent:400;mso-height-percent:200;mso-width-relative:margin;mso-height-relative:margin;v-text-anchor:top" o:gfxdata="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">
+                <v:textbox style="mso-fit-shape-to-text:t">
+                  <w:txbxContent>
+                    <w:p>
+                      <w:pPr>
+                        <w:jc w:val="center"/>
+                        <w:rPr>
+                          <w:sz w:val="28"/>
+                          <w:szCs w:val="28"/>
+                          <w:lang w:val="en-CA"/>
+                        </w:rPr>
+                      </w:pPr>
+                      <w:r>
+                        <w:rPr>
+                          <w:sz w:val="28"/>
+                          <w:szCs w:val="28"/>
+                          <w:lang w:val="en-CA"/>
+                        </w:rPr>
+                        <w:t>Shared Classes Package</w:t>
+                      </w:r>
+                    </w:p>
+                  </w:txbxContent>
+                </v:textbox>
+                <w10:wrap type="square" anchorx="margin"/>
+              </v:shape>
+            </w:pict>
+          </mc:Fallback>
+        </mc:AlternateContent>
+      </w:r>
+      <w:r>
+        <w:rPr>
+          <w:noProof/>
+          <w:sz w:val="28"/>
+          <w:szCs w:val="28"/>
+          <w:lang w:val="en-CA" w:eastAsia="en-CA"/>
+        </w:rPr>
+        <mc:AlternateContent>
+          <mc:Choice Requires="wps">
+            <w:drawing>
+              <wp:anchor distT="45720" distB="45720" distL="114300" distR="114300" simplePos="0" relativeHeight="251661312" behindDoc="0" locked="0" layoutInCell="1" allowOverlap="1" wp14:anchorId="6D6DCDAA" wp14:editId="2877F7AF">
+                <wp:simplePos x="0" y="0"/>
+                <wp:positionH relativeFrom="margin">
+                  <wp:align>left</wp:align>
+                </wp:positionH>
+                <wp:positionV relativeFrom="paragraph">
+                  <wp:posOffset>1245235</wp:posOffset>
+                </wp:positionV>
+                <wp:extent cx="2360930" cy="1404620"/>
+                <wp:effectExtent l="0" t="0" r="22860" b="20955"/>
+                <wp:wrapSquare wrapText="bothSides"/>
+                <wp:docPr id="1" name="Text Box 2"/>
+                <wp:cNvGraphicFramePr>
+                  <a:graphicFrameLocks xmlns:a="http://schemas.openxmlformats.org/drawingml/2006/main"/>
+                </wp:cNvGraphicFramePr>
+                <a:graphic xmlns:a="http://schemas.openxmlformats.org/drawingml/2006/main">
+                  <a:graphicData uri="http://schemas.microsoft.com/office/word/2010/wordprocessingShape">
+                    <wps:wsp>
+                      <wps:cNvSpPr txBox="1">
+                        <a:spLocks noChangeArrowheads="1"/>
+                      </wps:cNvSpPr>
+                      <wps:spPr bwMode="auto">
+                        <a:xfrm>
+                          <a:off x="0" y="0"/>
+                          <a:ext cx="2360930" cy="1404620"/>
+                        </a:xfrm>
+                        <a:prstGeom prst="rect">
+                          <a:avLst/>
+                        </a:prstGeom>
+                        <a:solidFill>
+                          <a:srgbClr val="FFFFFF"/>
+                        </a:solidFill>
+                        <a:ln w="9525">
+                          <a:solidFill>
+                            <a:srgbClr val="000000"/>
+                          </a:solidFill>
+                          <a:miter lim="800000"/>
+                          <a:headEnd/>
+                          <a:tailEnd/>
+                        </a:ln>
+                      </wps:spPr>
+                      <wps:txbx>
+                        <w:txbxContent>
+                          <w:p>
+                            <w:pPr>
+                              <w:jc w:val="center"/>
+                              <w:rPr>
+                                <w:b/>
+                                <w:sz w:val="28"/>
+                                <w:szCs w:val="28"/>
+                                <w:lang w:val="en-CA"/>
+                              </w:rPr>
+                            </w:pPr>
+                            <w:r>
+                              <w:rPr>
+                                <w:b/>
+                                <w:sz w:val="28"/>
+                                <w:szCs w:val="28"/>
+                                <w:lang w:val="en-CA"/>
+                              </w:rPr>
+                              <w:t>Business</w:t>
+                            </w:r>
+                            <w:r>
+                              <w:rPr>
+                                <w:b/>
+                                <w:sz w:val="28"/>
+                                <w:szCs w:val="28"/>
+                                <w:lang w:val="en-CA"/>
+                              </w:rPr>
+                              <w:t xml:space="preserve"> Layer</w:t>
+                            </w:r>
+                          </w:p>
+                        </w:txbxContent>
+                      </wps:txbx>
+                      <wps:bodyPr rot="0" vert="horz" wrap="square" lIns="91440" tIns="45720" rIns="91440" bIns="45720" anchor="t" anchorCtr="0">
+                        <a:spAutoFit/>
+                      </wps:bodyPr>
+                    </wps:wsp>
+                  </a:graphicData>
+                </a:graphic>
+                <wp14:sizeRelH relativeFrom="margin">
+                  <wp14:pctWidth>40000</wp14:pctWidth>
+                </wp14:sizeRelH>
+                <wp14:sizeRelV relativeFrom="margin">
+                  <wp14:pctHeight>20000</wp14:pctHeight>
+                </wp14:sizeRelV>
+              </wp:anchor>
+            </w:drawing>
+          </mc:Choice>
+          <mc:Fallback>
+            <w:pict>
+              <v:shape w14:anchorId="6D6DCDAA" id="_x0000_s1027" type="#_x0000_t202" style="position:absolute;margin-left:0;margin-top:98.05pt;width:185.9pt;height:110.6pt;z-index:251661312;visibility:visible;mso-wrap-style:square;mso-width-percent:400;mso-height-percent:200;mso-wrap-distance-left:9pt;mso-wrap-distance-top:3.6pt;mso-wrap-distance-right:9pt;mso-wrap-distance-bottom:3.6pt;mso-position-horizontal:left;mso-position-horizontal-relative:margin;mso-position-vertical:absolute;mso-position-vertical-relative:text;mso-width-percent:400;mso-height-percent:200;mso-width-relative:margin;mso-height-relative:margin;v-text-anchor:top" o:gfxdata="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">
+                <v:textbox style="mso-fit-shape-to-text:t">
+                  <w:txbxContent>
+                    <w:p>
+                      <w:pPr>
+                        <w:jc w:val="center"/>
+                        <w:rPr>
+                          <w:b/>
+                          <w:sz w:val="28"/>
+                          <w:szCs w:val="28"/>
+                          <w:lang w:val="en-CA"/>
+                        </w:rPr>
+                      </w:pPr>
+                      <w:r>
+                        <w:rPr>
+                          <w:b/>
+                          <w:sz w:val="28"/>
+                          <w:szCs w:val="28"/>
+                          <w:lang w:val="en-CA"/>
+                        </w:rPr>
+                        <w:t>Business</w:t>
+                      </w:r>
+                      <w:r>
+                        <w:rPr>
+                          <w:b/>
+                          <w:sz w:val="28"/>
+                          <w:szCs w:val="28"/>
+                          <w:lang w:val="en-CA"/>
+                        </w:rPr>
+                        <w:t xml:space="preserve"> Layer</w:t>
+                      </w:r>
+                    </w:p>
+                  </w:txbxContent>
+                </v:textbox>
+                <w10:wrap type="square" anchorx="margin"/>
+              </v:shape>
+            </w:pict>
+          </mc:Fallback>
+        </mc:AlternateContent>
+      </w:r>
+      <w:r>
+        <w:rPr>
+          <w:noProof/>
+          <w:sz w:val="28"/>
+          <w:szCs w:val="28"/>
+          <w:lang w:val="en-CA" w:eastAsia="en-CA"/>
+        </w:rPr>
+        <mc:AlternateContent>
+          <mc:Choice Requires="wps">
+            <w:drawing>
+              <wp:anchor distT="45720" distB="45720" distL="114300" distR="114300" simplePos="0" relativeHeight="251663360" behindDoc="0" locked="0" layoutInCell="1" allowOverlap="1" wp14:anchorId="6D6DCDAA" wp14:editId="2877F7AF">
+                <wp:simplePos x="0" y="0"/>
+                <wp:positionH relativeFrom="margin">
+                  <wp:align>left</wp:align>
+                </wp:positionH>
+                <wp:positionV relativeFrom="paragraph">
+                  <wp:posOffset>2112010</wp:posOffset>
+                </wp:positionV>
+                <wp:extent cx="2360930" cy="1404620"/>
+                <wp:effectExtent l="0" t="0" r="22860" b="20955"/>
+                <wp:wrapSquare wrapText="bothSides"/>
+                <wp:docPr id="2" name="Text Box 2"/>
+                <wp:cNvGraphicFramePr>
+                  <a:graphicFrameLocks xmlns:a="http://schemas.openxmlformats.org/drawingml/2006/main"/>
+                </wp:cNvGraphicFramePr>
+                <a:graphic xmlns:a="http://schemas.openxmlformats.org/drawingml/2006/main">
+                  <a:graphicData uri="http://schemas.microsoft.com/office/word/2010/wordprocessingShape">
+                    <wps:wsp>
+                      <wps:cNvSpPr txBox="1">
+                        <a:spLocks noChangeArrowheads="1"/>
+                      </wps:cNvSpPr>
+                      <wps:spPr bwMode="auto">
+                        <a:xfrm>
+                          <a:off x="0" y="0"/>
+                          <a:ext cx="2360930" cy="1404620"/>
+                        </a:xfrm>
+                        <a:prstGeom prst="rect">
+                          <a:avLst/>
+                        </a:prstGeom>
+                        <a:solidFill>
+                          <a:srgbClr val="FFFFFF"/>
+                        </a:solidFill>
+                        <a:ln w="9525">
+                          <a:solidFill>
+                            <a:srgbClr val="000000"/>
+                          </a:solidFill>
+                          <a:miter lim="800000"/>
+                          <a:headEnd/>
+                          <a:tailEnd/>
+                        </a:ln>
+                      </wps:spPr>
+                      <wps:txbx>
+                        <w:txbxContent>
+                          <w:p>
+                            <w:pPr>
+                              <w:jc w:val="center"/>
+                              <w:rPr>
+                                <w:b/>
+                                <w:sz w:val="28"/>
+                                <w:szCs w:val="28"/>
+                                <w:lang w:val="en-CA"/>
+                              </w:rPr>
+                            </w:pPr>
+                            <w:r>
+                              <w:rPr>
+                                <w:b/>
+                                <w:sz w:val="28"/>
+                                <w:szCs w:val="28"/>
+                                <w:lang w:val="en-CA"/>
+                              </w:rPr>
+                              <w:t>Data Access</w:t>
+                            </w:r>
+                            <w:r>
+                              <w:rPr>
+                                <w:b/>
+                                <w:sz w:val="28"/>
+                                <w:szCs w:val="28"/>
+                                <w:lang w:val="en-CA"/>
+                              </w:rPr>
+                              <w:t xml:space="preserve"> Layer</w:t>
+                            </w:r>
+                          </w:p>
+                        </w:txbxContent>
+                      </wps:txbx>
+                      <wps:bodyPr rot="0" vert="horz" wrap="square" lIns="91440" tIns="45720" rIns="91440" bIns="45720" anchor="t" anchorCtr="0">
+                        <a:spAutoFit/>
+                      </wps:bodyPr>
+                    </wps:wsp>
+                  </a:graphicData>
+                </a:graphic>
+                <wp14:sizeRelH relativeFrom="margin">
+                  <wp14:pctWidth>40000</wp14:pctWidth>
+                </wp14:sizeRelH>
+                <wp14:sizeRelV relativeFrom="margin">
+                  <wp14:pctHeight>20000</wp14:pctHeight>
+                </wp14:sizeRelV>
+              </wp:anchor>
+            </w:drawing>
+          </mc:Choice>
+          <mc:Fallback>
+            <w:pict>
+              <v:shape w14:anchorId="6D6DCDAA" id="_x0000_s1028" type="#_x0000_t202" style="position:absolute;margin-left:0;margin-top:166.3pt;width:185.9pt;height:110.6pt;z-index:251663360;visibility:visible;mso-wrap-style:square;mso-width-percent:400;mso-height-percent:200;mso-wrap-distance-left:9pt;mso-wrap-distance-top:3.6pt;mso-wrap-distance-right:9pt;mso-wrap-distance-bottom:3.6pt;mso-position-horizontal:left;mso-position-horizontal-relative:margin;mso-position-vertical:absolute;mso-position-vertical-relative:text;mso-width-percent:400;mso-height-percent:200;mso-width-relative:margin;mso-height-relative:margin;v-text-anchor:top" o:gfxdata="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">
+                <v:textbox style="mso-fit-shape-to-text:t">
+                  <w:txbxContent>
+                    <w:p>
+                      <w:pPr>
+                        <w:jc w:val="center"/>
+                        <w:rPr>
+                          <w:b/>
+                          <w:sz w:val="28"/>
+                          <w:szCs w:val="28"/>
+                          <w:lang w:val="en-CA"/>
+                        </w:rPr>
+                      </w:pPr>
+                      <w:r>
+                        <w:rPr>
+                          <w:b/>
+                          <w:sz w:val="28"/>
+                          <w:szCs w:val="28"/>
+                          <w:lang w:val="en-CA"/>
+                        </w:rPr>
+                        <w:t>Data Access</w:t>
+                      </w:r>
+                      <w:r>
+                        <w:rPr>
+                          <w:b/>
+                          <w:sz w:val="28"/>
+                          <w:szCs w:val="28"/>
+                          <w:lang w:val="en-CA"/>
+                        </w:rPr>
+                        <w:t xml:space="preserve"> Layer</w:t>
+                      </w:r>
+                    </w:p>
+                  </w:txbxContent>
+                </v:textbox>
+                <w10:wrap type="square" anchorx="margin"/>
+              </v:shape>
+            </w:pict>
+          </mc:Fallback>
+        </mc:AlternateContent>
+      </w:r>
+      <w:r>
+        <w:rPr>
+          <w:noProof/>
+          <w:sz w:val="28"/>
+          <w:szCs w:val="28"/>
+          <w:lang w:val="en-CA" w:eastAsia="en-CA"/>
+        </w:rPr>
+        <mc:AlternateContent>
+          <mc:Choice Requires="wps">
+            <w:drawing>
+              <wp:anchor distT="45720" distB="45720" distL="114300" distR="114300" simplePos="0" relativeHeight="251659264" behindDoc="0" locked="0" layoutInCell="1" allowOverlap="1">
+                <wp:simplePos x="0" y="0"/>
+                <wp:positionH relativeFrom="margin">
+                  <wp:align>left</wp:align>
+                </wp:positionH>
+                <wp:positionV relativeFrom="paragraph">
+                  <wp:posOffset>506730</wp:posOffset>
+                </wp:positionV>
+                <wp:extent cx="2360930" cy="1404620"/>
+                <wp:effectExtent l="0" t="0" r="22860" b="20955"/>
+                <wp:wrapSquare wrapText="bothSides"/>
+                <wp:docPr id="217" name="Text Box 2"/>
+                <wp:cNvGraphicFramePr>
+                  <a:graphicFrameLocks xmlns:a="http://schemas.openxmlformats.org/drawingml/2006/main"/>
+                </wp:cNvGraphicFramePr>
+                <a:graphic xmlns:a="http://schemas.openxmlformats.org/drawingml/2006/main">
+                  <a:graphicData uri="http://schemas.microsoft.com/office/word/2010/wordprocessingShape">
+                    <wps:wsp>
+                      <wps:cNvSpPr txBox="1">
+                        <a:spLocks noChangeArrowheads="1"/>
+                      </wps:cNvSpPr>
+                      <wps:spPr bwMode="auto">
+                        <a:xfrm>
+                          <a:off x="0" y="0"/>
+                          <a:ext cx="2360930" cy="1404620"/>
+                        </a:xfrm>
+                        <a:prstGeom prst="rect">
+                          <a:avLst/>
+                        </a:prstGeom>
+                        <a:solidFill>
+                          <a:srgbClr val="FFFFFF"/>
+                        </a:solidFill>
+                        <a:ln w="9525">
+                          <a:solidFill>
+                            <a:srgbClr val="000000"/>
+                          </a:solidFill>
+                          <a:miter lim="800000"/>
+                          <a:headEnd/>
+                          <a:tailEnd/>
+                        </a:ln>
+                      </wps:spPr>
+                      <wps:txbx>
+                        <w:txbxContent>
+                          <w:p>
+                            <w:pPr>
+                              <w:jc w:val="center"/>
+                              <w:rPr>
+                                <w:b/>
+                                <w:sz w:val="28"/>
+                                <w:szCs w:val="28"/>
+                                <w:lang w:val="en-CA"/>
+                              </w:rPr>
+                            </w:pPr>
+                            <w:r>
+                              <w:rPr>
+                                <w:b/>
+                                <w:sz w:val="28"/>
+                                <w:szCs w:val="28"/>
+                                <w:lang w:val="en-CA"/>
+                              </w:rPr>
+                              <w:t>Presentation Layer</w:t>
+                            </w:r>
+                          </w:p>
+                        </w:txbxContent>
+                      </wps:txbx>
+                      <wps:bodyPr rot="0" vert="horz" wrap="square" lIns="91440" tIns="45720" rIns="91440" bIns="45720" anchor="t" anchorCtr="0">
+                        <a:spAutoFit/>
+                      </wps:bodyPr>
+                    </wps:wsp>
+                  </a:graphicData>
+                </a:graphic>
+                <wp14:sizeRelH relativeFrom="margin">
+                  <wp14:pctWidth>40000</wp14:pctWidth>
+                </wp14:sizeRelH>
+                <wp14:sizeRelV relativeFrom="margin">
+                  <wp14:pctHeight>20000</wp14:pctHeight>
+                </wp14:sizeRelV>
+              </wp:anchor>
+            </w:drawing>
+          </mc:Choice>
+          <mc:Fallback>
+            <w:pict>
+              <v:shape id="_x0000_s1029" type="#_x0000_t202" style="position:absolute;margin-left:0;margin-top:39.9pt;width:185.9pt;height:110.6pt;z-index:251659264;visibility:visible;mso-wrap-style:square;mso-width-percent:400;mso-height-percent:200;mso-wrap-distance-left:9pt;mso-wrap-distance-top:3.6pt;mso-wrap-distance-right:9pt;mso-wrap-distance-bottom:3.6pt;mso-position-horizontal:left;mso-position-horizontal-relative:margin;mso-position-vertical:absolute;mso-position-vertical-relative:text;mso-width-percent:400;mso-height-percent:200;mso-width-relative:margin;mso-height-relative:margin;v-text-anchor:top" o:gfxdata="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">
+                <v:textbox style="mso-fit-shape-to-text:t">
+                  <w:txbxContent>
+                    <w:p>
+                      <w:pPr>
+                        <w:jc w:val="center"/>
+                        <w:rPr>
+                          <w:b/>
+                          <w:sz w:val="28"/>
+                          <w:szCs w:val="28"/>
+                          <w:lang w:val="en-CA"/>
+                        </w:rPr>
+                      </w:pPr>
+                      <w:r>
+                        <w:rPr>
+                          <w:b/>
+                          <w:sz w:val="28"/>
+                          <w:szCs w:val="28"/>
+                          <w:lang w:val="en-CA"/>
+                        </w:rPr>
+                        <w:t>Presentation Layer</w:t>
+                      </w:r>
+                    </w:p>
+                  </w:txbxContent>
+                </v:textbox>
+                <w10:wrap type="square" anchorx="margin"/>
+              </v:shape>
+            </w:pict>
+          </mc:Fallback>
+        </mc:AlternateContent>
+      </w:r>
+      <w:r>
+        <w:rPr>
+          <w:sz w:val="28"/>
+          <w:szCs w:val="28"/>
+        </w:rPr>
+        <w:t>Visually, the system looks like this:</w:t>
+      </w:r>
+      <w:r>
+        <w:rPr>
+          <w:noProof/>
+          <w:sz w:val="28"/>
+          <w:szCs w:val="28"/>
+          <w:lang w:val="en-CA" w:eastAsia="en-CA"/>
+        </w:rPr>
+        <w:t xml:space="preserve"> </w:t>
+      </w:r>
+      <w:bookmarkStart w:id="0" w:name="_GoBack"/>
+      <w:bookmarkEnd w:id="0"/>
     </w:p>
     <w:sectPr>
       <w:headerReference w:type="default" r:id="rId7"/>
@@ -87,7 +1255,7 @@
 </file>
 
 <file path=word/endnotes.xml><?xml version="1.0" encoding="utf-8"?>
-<w:endnotes xmlns:wpc="http://schemas.microsoft.com/office/word/2010/wordprocessingCanvas" xmlns:cx="http://schemas.microsoft.com/office/drawing/2014/chartex" xmlns:cx1="http://schemas.microsoft.com/office/drawing/2015/9/8/chartex" xmlns:cx2="http://schemas.microsoft.com/office/drawing/2015/10/21/chartex" xmlns:cx3="http://schemas.microsoft.com/office/drawing/2016/5/9/chartex" xmlns:cx4="http://schemas.microsoft.com/office/drawing/2016/5/10/chartex" xmlns:cx5="http://schemas.microsoft.com/office/drawing/2016/5/11/chartex" xmlns:cx6="http://schemas.microsoft.com/office/drawing/2016/5/12/chartex" xmlns:cx7="http://schemas.microsoft.com/office/drawing/2016/5/13/chartex" xmlns:cx8="http://schemas.microsoft.com/office/drawing/2016/5/14/chartex" xmlns:mc="http://schemas.openxmlformats.org/markup-compatibility/2006" xmlns:aink="http://schemas.microsoft.com/office/drawing/2016/ink" xmlns:am3d="http://schemas.microsoft.com/office/drawing/2017/model3d" xmlns:o="urn:schemas-microsoft-com:office:office" xmlns:r="http://schemas.openxmlformats.org/officeDocument/2006/relationships" xmlns:m="http://schemas.openxmlformats.org/officeDocument/2006/math" xmlns:v="urn:schemas-microsoft-com:vml" xmlns:wp14="http://schemas.microsoft.com/office/word/2010/wordprocessingDrawing" xmlns:wp="http://schemas.openxmlformats.org/drawingml/2006/wordprocessingDrawing" xmlns:w10="urn:schemas-microsoft-com:office:word" xmlns:w="http://schemas.openxmlformats.org/wordprocessingml/2006/main" xmlns:w14="http://schemas.microsoft.com/office/word/2010/wordml" xmlns:w15="http://schemas.microsoft.com/office/word/2012/wordml" xmlns:w16cid="http://schemas.microsoft.com/office/word/2016/wordml/cid" xmlns:w16se="http://schemas.microsoft.com/office/word/2015/wordml/symex" xmlns:wpg="http://schemas.microsoft.com/office/word/2010/wordprocessingGroup" xmlns:wpi="http://schemas.microsoft.com/office/word/2010/wordprocessingInk" xmlns:wne="http://schemas.microsoft.com/office/word/2006/wordml" xmlns:wps="http://schemas.microsoft.com/office/word/2010/wordprocessingShape" mc:Ignorable="w14 w15 w16se w16cid wp14">
+<w:endnotes xmlns:wpc="http://schemas.microsoft.com/office/word/2010/wordprocessingCanvas" xmlns:mc="http://schemas.openxmlformats.org/markup-compatibility/2006" xmlns:o="urn:schemas-microsoft-com:office:office" xmlns:r="http://schemas.openxmlformats.org/officeDocument/2006/relationships" xmlns:m="http://schemas.openxmlformats.org/officeDocument/2006/math" xmlns:v="urn:schemas-microsoft-com:vml" xmlns:wp14="http://schemas.microsoft.com/office/word/2010/wordprocessingDrawing" xmlns:wp="http://schemas.openxmlformats.org/drawingml/2006/wordprocessingDrawing" xmlns:w10="urn:schemas-microsoft-com:office:word" xmlns:w="http://schemas.openxmlformats.org/wordprocessingml/2006/main" xmlns:w14="http://schemas.microsoft.com/office/word/2010/wordml" xmlns:w15="http://schemas.microsoft.com/office/word/2012/wordml" xmlns:wpg="http://schemas.microsoft.com/office/word/2010/wordprocessingGroup" xmlns:wpi="http://schemas.microsoft.com/office/word/2010/wordprocessingInk" xmlns:wne="http://schemas.microsoft.com/office/word/2006/wordml" xmlns:wps="http://schemas.microsoft.com/office/word/2010/wordprocessingShape" mc:Ignorable="w14 w15 wp14">
   <w:endnote w:type="separator" w:id="-1">
     <w:p>
       <w:pPr>
@@ -112,7 +1280,7 @@
 </file>
 
 <file path=word/footer1.xml><?xml version="1.0" encoding="utf-8"?>
-<w:ftr xmlns:wpc="http://schemas.microsoft.com/office/word/2010/wordprocessingCanvas" xmlns:cx="http://schemas.microsoft.com/office/drawing/2014/chartex" xmlns:cx1="http://schemas.microsoft.com/office/drawing/2015/9/8/chartex" xmlns:cx2="http://schemas.microsoft.com/office/drawing/2015/10/21/chartex" xmlns:cx3="http://schemas.microsoft.com/office/drawing/2016/5/9/chartex" xmlns:cx4="http://schemas.microsoft.com/office/drawing/2016/5/10/chartex" xmlns:cx5="http://schemas.microsoft.com/office/drawing/2016/5/11/chartex" xmlns:cx6="http://schemas.microsoft.com/office/drawing/2016/5/12/chartex" xmlns:cx7="http://schemas.microsoft.com/office/drawing/2016/5/13/chartex" xmlns:cx8="http://schemas.microsoft.com/office/drawing/2016/5/14/chartex" xmlns:mc="http://schemas.openxmlformats.org/markup-compatibility/2006" xmlns:aink="http://schemas.microsoft.com/office/drawing/2016/ink" xmlns:am3d="http://schemas.microsoft.com/office/drawing/2017/model3d" xmlns:o="urn:schemas-microsoft-com:office:office" xmlns:r="http://schemas.openxmlformats.org/officeDocument/2006/relationships" xmlns:m="http://schemas.openxmlformats.org/officeDocument/2006/math" xmlns:v="urn:schemas-microsoft-com:vml" xmlns:wp14="http://schemas.microsoft.com/office/word/2010/wordprocessingDrawing" xmlns:wp="http://schemas.openxmlformats.org/drawingml/2006/wordprocessingDrawing" xmlns:w10="urn:schemas-microsoft-com:office:word" xmlns:w="http://schemas.openxmlformats.org/wordprocessingml/2006/main" xmlns:w14="http://schemas.microsoft.com/office/word/2010/wordml" xmlns:w15="http://schemas.microsoft.com/office/word/2012/wordml" xmlns:w16cid="http://schemas.microsoft.com/office/word/2016/wordml/cid" xmlns:w16se="http://schemas.microsoft.com/office/word/2015/wordml/symex" xmlns:wpg="http://schemas.microsoft.com/office/word/2010/wordprocessingGroup" xmlns:wpi="http://schemas.microsoft.com/office/word/2010/wordprocessingInk" xmlns:wne="http://schemas.microsoft.com/office/word/2006/wordml" xmlns:wps="http://schemas.microsoft.com/office/word/2010/wordprocessingShape" mc:Ignorable="w14 w15 w16se w16cid wp14">
+<w:ftr xmlns:wpc="http://schemas.microsoft.com/office/word/2010/wordprocessingCanvas" xmlns:mc="http://schemas.openxmlformats.org/markup-compatibility/2006" xmlns:o="urn:schemas-microsoft-com:office:office" xmlns:r="http://schemas.openxmlformats.org/officeDocument/2006/relationships" xmlns:m="http://schemas.openxmlformats.org/officeDocument/2006/math" xmlns:v="urn:schemas-microsoft-com:vml" xmlns:wp14="http://schemas.microsoft.com/office/word/2010/wordprocessingDrawing" xmlns:wp="http://schemas.openxmlformats.org/drawingml/2006/wordprocessingDrawing" xmlns:w10="urn:schemas-microsoft-com:office:word" xmlns:w="http://schemas.openxmlformats.org/wordprocessingml/2006/main" xmlns:w14="http://schemas.microsoft.com/office/word/2010/wordml" xmlns:w15="http://schemas.microsoft.com/office/word/2012/wordml" xmlns:wpg="http://schemas.microsoft.com/office/word/2010/wordprocessingGroup" xmlns:wpi="http://schemas.microsoft.com/office/word/2010/wordprocessingInk" xmlns:wne="http://schemas.microsoft.com/office/word/2006/wordml" xmlns:wps="http://schemas.microsoft.com/office/word/2010/wordprocessingShape" mc:Ignorable="w14 w15 wp14">
   <w:sdt>
     <w:sdtPr>
       <w:id w:val="1703129684"/>
@@ -190,7 +1358,7 @@
 </file>
 
 <file path=word/footnotes.xml><?xml version="1.0" encoding="utf-8"?>
-<w:footnotes xmlns:wpc="http://schemas.microsoft.com/office/word/2010/wordprocessingCanvas" xmlns:cx="http://schemas.microsoft.com/office/drawing/2014/chartex" xmlns:cx1="http://schemas.microsoft.com/office/drawing/2015/9/8/chartex" xmlns:cx2="http://schemas.microsoft.com/office/drawing/2015/10/21/chartex" xmlns:cx3="http://schemas.microsoft.com/office/drawing/2016/5/9/chartex" xmlns:cx4="http://schemas.microsoft.com/office/drawing/2016/5/10/chartex" xmlns:cx5="http://schemas.microsoft.com/office/drawing/2016/5/11/chartex" xmlns:cx6="http://schemas.microsoft.com/office/drawing/2016/5/12/chartex" xmlns:cx7="http://schemas.microsoft.com/office/drawing/2016/5/13/chartex" xmlns:cx8="http://schemas.microsoft.com/office/drawing/2016/5/14/chartex" xmlns:mc="http://schemas.openxmlformats.org/markup-compatibility/2006" xmlns:aink="http://schemas.microsoft.com/office/drawing/2016/ink" xmlns:am3d="http://schemas.microsoft.com/office/drawing/2017/model3d" xmlns:o="urn:schemas-microsoft-com:office:office" xmlns:r="http://schemas.openxmlformats.org/officeDocument/2006/relationships" xmlns:m="http://schemas.openxmlformats.org/officeDocument/2006/math" xmlns:v="urn:schemas-microsoft-com:vml" xmlns:wp14="http://schemas.microsoft.com/office/word/2010/wordprocessingDrawing" xmlns:wp="http://schemas.openxmlformats.org/drawingml/2006/wordprocessingDrawing" xmlns:w10="urn:schemas-microsoft-com:office:word" xmlns:w="http://schemas.openxmlformats.org/wordprocessingml/2006/main" xmlns:w14="http://schemas.microsoft.com/office/word/2010/wordml" xmlns:w15="http://schemas.microsoft.com/office/word/2012/wordml" xmlns:w16cid="http://schemas.microsoft.com/office/word/2016/wordml/cid" xmlns:w16se="http://schemas.microsoft.com/office/word/2015/wordml/symex" xmlns:wpg="http://schemas.microsoft.com/office/word/2010/wordprocessingGroup" xmlns:wpi="http://schemas.microsoft.com/office/word/2010/wordprocessingInk" xmlns:wne="http://schemas.microsoft.com/office/word/2006/wordml" xmlns:wps="http://schemas.microsoft.com/office/word/2010/wordprocessingShape" mc:Ignorable="w14 w15 w16se w16cid wp14">
+<w:footnotes xmlns:wpc="http://schemas.microsoft.com/office/word/2010/wordprocessingCanvas" xmlns:mc="http://schemas.openxmlformats.org/markup-compatibility/2006" xmlns:o="urn:schemas-microsoft-com:office:office" xmlns:r="http://schemas.openxmlformats.org/officeDocument/2006/relationships" xmlns:m="http://schemas.openxmlformats.org/officeDocument/2006/math" xmlns:v="urn:schemas-microsoft-com:vml" xmlns:wp14="http://schemas.microsoft.com/office/word/2010/wordprocessingDrawing" xmlns:wp="http://schemas.openxmlformats.org/drawingml/2006/wordprocessingDrawing" xmlns:w10="urn:schemas-microsoft-com:office:word" xmlns:w="http://schemas.openxmlformats.org/wordprocessingml/2006/main" xmlns:w14="http://schemas.microsoft.com/office/word/2010/wordml" xmlns:w15="http://schemas.microsoft.com/office/word/2012/wordml" xmlns:wpg="http://schemas.microsoft.com/office/word/2010/wordprocessingGroup" xmlns:wpi="http://schemas.microsoft.com/office/word/2010/wordprocessingInk" xmlns:wne="http://schemas.microsoft.com/office/word/2006/wordml" xmlns:wps="http://schemas.microsoft.com/office/word/2010/wordprocessingShape" mc:Ignorable="w14 w15 wp14">
   <w:footnote w:type="separator" w:id="-1">
     <w:p>
       <w:pPr>
@@ -215,7 +1383,7 @@
 </file>
 
 <file path=word/header1.xml><?xml version="1.0" encoding="utf-8"?>
-<w:hdr xmlns:wpc="http://schemas.microsoft.com/office/word/2010/wordprocessingCanvas" xmlns:cx="http://schemas.microsoft.com/office/drawing/2014/chartex" xmlns:cx1="http://schemas.microsoft.com/office/drawing/2015/9/8/chartex" xmlns:cx2="http://schemas.microsoft.com/office/drawing/2015/10/21/chartex" xmlns:cx3="http://schemas.microsoft.com/office/drawing/2016/5/9/chartex" xmlns:cx4="http://schemas.microsoft.com/office/drawing/2016/5/10/chartex" xmlns:cx5="http://schemas.microsoft.com/office/drawing/2016/5/11/chartex" xmlns:cx6="http://schemas.microsoft.com/office/drawing/2016/5/12/chartex" xmlns:cx7="http://schemas.microsoft.com/office/drawing/2016/5/13/chartex" xmlns:cx8="http://schemas.microsoft.com/office/drawing/2016/5/14/chartex" xmlns:mc="http://schemas.openxmlformats.org/markup-compatibility/2006" xmlns:aink="http://schemas.microsoft.com/office/drawing/2016/ink" xmlns:am3d="http://schemas.microsoft.com/office/drawing/2017/model3d" xmlns:o="urn:schemas-microsoft-com:office:office" xmlns:r="http://schemas.openxmlformats.org/officeDocument/2006/relationships" xmlns:m="http://schemas.openxmlformats.org/officeDocument/2006/math" xmlns:v="urn:schemas-microsoft-com:vml" xmlns:wp14="http://schemas.microsoft.com/office/word/2010/wordprocessingDrawing" xmlns:wp="http://schemas.openxmlformats.org/drawingml/2006/wordprocessingDrawing" xmlns:w10="urn:schemas-microsoft-com:office:word" xmlns:w="http://schemas.openxmlformats.org/wordprocessingml/2006/main" xmlns:w14="http://schemas.microsoft.com/office/word/2010/wordml" xmlns:w15="http://schemas.microsoft.com/office/word/2012/wordml" xmlns:w16cid="http://schemas.microsoft.com/office/word/2016/wordml/cid" xmlns:w16se="http://schemas.microsoft.com/office/word/2015/wordml/symex" xmlns:wpg="http://schemas.microsoft.com/office/word/2010/wordprocessingGroup" xmlns:wpi="http://schemas.microsoft.com/office/word/2010/wordprocessingInk" xmlns:wne="http://schemas.microsoft.com/office/word/2006/wordml" xmlns:wps="http://schemas.microsoft.com/office/word/2010/wordprocessingShape" mc:Ignorable="w14 w15 w16se w16cid wp14">
+<w:hdr xmlns:wpc="http://schemas.microsoft.com/office/word/2010/wordprocessingCanvas" xmlns:mc="http://schemas.openxmlformats.org/markup-compatibility/2006" xmlns:o="urn:schemas-microsoft-com:office:office" xmlns:r="http://schemas.openxmlformats.org/officeDocument/2006/relationships" xmlns:m="http://schemas.openxmlformats.org/officeDocument/2006/math" xmlns:v="urn:schemas-microsoft-com:vml" xmlns:wp14="http://schemas.microsoft.com/office/word/2010/wordprocessingDrawing" xmlns:wp="http://schemas.openxmlformats.org/drawingml/2006/wordprocessingDrawing" xmlns:w10="urn:schemas-microsoft-com:office:word" xmlns:w="http://schemas.openxmlformats.org/wordprocessingml/2006/main" xmlns:w14="http://schemas.microsoft.com/office/word/2010/wordml" xmlns:w15="http://schemas.microsoft.com/office/word/2012/wordml" xmlns:wpg="http://schemas.microsoft.com/office/word/2010/wordprocessingGroup" xmlns:wpi="http://schemas.microsoft.com/office/word/2010/wordprocessingInk" xmlns:wne="http://schemas.microsoft.com/office/word/2006/wordml" xmlns:wps="http://schemas.microsoft.com/office/word/2010/wordprocessingShape" mc:Ignorable="w14 w15 wp14">
   <w:p>
     <w:pPr>
       <w:pStyle w:val="Header"/>
@@ -231,6 +1399,17 @@
     <w:r>
       <w:t>Hassan</w:t>
     </w:r>
+    <w:r>
+      <w:t xml:space="preserve"> </w:t>
+    </w:r>
+    <w:proofErr w:type="spellStart"/>
+    <w:r>
+      <w:t>Shahid</w:t>
+    </w:r>
+    <w:proofErr w:type="spellEnd"/>
+    <w:r>
+      <w:t xml:space="preserve"> – 10155809</w:t>
+    </w:r>
   </w:p>
   <w:p>
     <w:pPr>
@@ -239,12 +1418,15 @@
     <w:r>
       <w:t>Caleb</w:t>
     </w:r>
+    <w:r>
+      <w:t xml:space="preserve"> Aikens - 10105630</w:t>
+    </w:r>
   </w:p>
 </w:hdr>
 </file>
 
 <file path=word/numbering.xml><?xml version="1.0" encoding="utf-8"?>
-<w:numbering xmlns:wpc="http://schemas.microsoft.com/office/word/2010/wordprocessingCanvas" xmlns:cx="http://schemas.microsoft.com/office/drawing/2014/chartex" xmlns:cx1="http://schemas.microsoft.com/office/drawing/2015/9/8/chartex" xmlns:cx2="http://schemas.microsoft.com/office/drawing/2015/10/21/chartex" xmlns:cx3="http://schemas.microsoft.com/office/drawing/2016/5/9/chartex" xmlns:cx4="http://schemas.microsoft.com/office/drawing/2016/5/10/chartex" xmlns:cx5="http://schemas.microsoft.com/office/drawing/2016/5/11/chartex" xmlns:cx6="http://schemas.microsoft.com/office/drawing/2016/5/12/chartex" xmlns:cx7="http://schemas.microsoft.com/office/drawing/2016/5/13/chartex" xmlns:cx8="http://schemas.microsoft.com/office/drawing/2016/5/14/chartex" xmlns:mc="http://schemas.openxmlformats.org/markup-compatibility/2006" xmlns:aink="http://schemas.microsoft.com/office/drawing/2016/ink" xmlns:am3d="http://schemas.microsoft.com/office/drawing/2017/model3d" xmlns:o="urn:schemas-microsoft-com:office:office" xmlns:r="http://schemas.openxmlformats.org/officeDocument/2006/relationships" xmlns:m="http://schemas.openxmlformats.org/officeDocument/2006/math" xmlns:v="urn:schemas-microsoft-com:vml" xmlns:wp14="http://schemas.microsoft.com/office/word/2010/wordprocessingDrawing" xmlns:wp="http://schemas.openxmlformats.org/drawingml/2006/wordprocessingDrawing" xmlns:w10="urn:schemas-microsoft-com:office:word" xmlns:w="http://schemas.openxmlformats.org/wordprocessingml/2006/main" xmlns:w14="http://schemas.microsoft.com/office/word/2010/wordml" xmlns:w15="http://schemas.microsoft.com/office/word/2012/wordml" xmlns:w16cid="http://schemas.microsoft.com/office/word/2016/wordml/cid" xmlns:w16se="http://schemas.microsoft.com/office/word/2015/wordml/symex" xmlns:wpg="http://schemas.microsoft.com/office/word/2010/wordprocessingGroup" xmlns:wpi="http://schemas.microsoft.com/office/word/2010/wordprocessingInk" xmlns:wne="http://schemas.microsoft.com/office/word/2006/wordml" xmlns:wps="http://schemas.microsoft.com/office/word/2010/wordprocessingShape" mc:Ignorable="w14 w15 w16se w16cid wp14">
+<w:numbering xmlns:wpc="http://schemas.microsoft.com/office/word/2010/wordprocessingCanvas" xmlns:mc="http://schemas.openxmlformats.org/markup-compatibility/2006" xmlns:o="urn:schemas-microsoft-com:office:office" xmlns:r="http://schemas.openxmlformats.org/officeDocument/2006/relationships" xmlns:m="http://schemas.openxmlformats.org/officeDocument/2006/math" xmlns:v="urn:schemas-microsoft-com:vml" xmlns:wp14="http://schemas.microsoft.com/office/word/2010/wordprocessingDrawing" xmlns:wp="http://schemas.openxmlformats.org/drawingml/2006/wordprocessingDrawing" xmlns:w10="urn:schemas-microsoft-com:office:word" xmlns:w="http://schemas.openxmlformats.org/wordprocessingml/2006/main" xmlns:w14="http://schemas.microsoft.com/office/word/2010/wordml" xmlns:w15="http://schemas.microsoft.com/office/word/2012/wordml" xmlns:wpg="http://schemas.microsoft.com/office/word/2010/wordprocessingGroup" xmlns:wpi="http://schemas.microsoft.com/office/word/2010/wordprocessingInk" xmlns:wne="http://schemas.microsoft.com/office/word/2006/wordml" xmlns:wps="http://schemas.microsoft.com/office/word/2010/wordprocessingShape" mc:Ignorable="w14 w15 wp14">
   <w:abstractNum w:abstractNumId="0" w15:restartNumberingAfterBreak="0">
     <w:nsid w:val="264D2441"/>
     <w:multiLevelType w:val="hybridMultilevel"/>
@@ -365,7 +1547,7 @@
 </file>
 
 <file path=word/styles.xml><?xml version="1.0" encoding="utf-8"?>
-<w:styles xmlns:mc="http://schemas.openxmlformats.org/markup-compatibility/2006" xmlns:r="http://schemas.openxmlformats.org/officeDocument/2006/relationships" xmlns:w="http://schemas.openxmlformats.org/wordprocessingml/2006/main" xmlns:w14="http://schemas.microsoft.com/office/word/2010/wordml" xmlns:w15="http://schemas.microsoft.com/office/word/2012/wordml" xmlns:w16cid="http://schemas.microsoft.com/office/word/2016/wordml/cid" xmlns:w16se="http://schemas.microsoft.com/office/word/2015/wordml/symex" mc:Ignorable="w14 w15 w16se w16cid">
+<w:styles xmlns:mc="http://schemas.openxmlformats.org/markup-compatibility/2006" xmlns:r="http://schemas.openxmlformats.org/officeDocument/2006/relationships" xmlns:w="http://schemas.openxmlformats.org/wordprocessingml/2006/main" xmlns:w14="http://schemas.microsoft.com/office/word/2010/wordml" xmlns:w15="http://schemas.microsoft.com/office/word/2012/wordml" mc:Ignorable="w14 w15">
   <w:docDefaults>
     <w:rPrDefault>
       <w:rPr>
@@ -381,7 +1563,7 @@
       </w:pPr>
     </w:pPrDefault>
   </w:docDefaults>
-  <w:latentStyles w:defLockedState="0" w:defUIPriority="99" w:defSemiHidden="0" w:defUnhideWhenUsed="0" w:defQFormat="0" w:count="375">
+  <w:latentStyles w:defLockedState="0" w:defUIPriority="99" w:defSemiHidden="0" w:defUnhideWhenUsed="0" w:defQFormat="0" w:count="371">
     <w:lsdException w:name="Normal" w:uiPriority="0" w:qFormat="1"/>
     <w:lsdException w:name="heading 1" w:uiPriority="9" w:qFormat="1"/>
     <w:lsdException w:name="heading 2" w:semiHidden="1" w:uiPriority="9" w:unhideWhenUsed="1" w:qFormat="1"/>
@@ -753,10 +1935,6 @@
     <w:lsdException w:name="List Table 5 Dark Accent 6" w:uiPriority="50"/>
     <w:lsdException w:name="List Table 6 Colorful Accent 6" w:uiPriority="51"/>
     <w:lsdException w:name="List Table 7 Colorful Accent 6" w:uiPriority="52"/>
-    <w:lsdException w:name="Mention" w:semiHidden="1" w:unhideWhenUsed="1"/>
-    <w:lsdException w:name="Smart Hyperlink" w:semiHidden="1" w:unhideWhenUsed="1"/>
-    <w:lsdException w:name="Hashtag" w:semiHidden="1" w:unhideWhenUsed="1"/>
-    <w:lsdException w:name="Unresolved Mention" w:semiHidden="1" w:unhideWhenUsed="1"/>
   </w:latentStyles>
   <w:style w:type="paragraph" w:default="1" w:styleId="Normal">
     <w:name w:val="Normal"/>

</xml_diff>